<commit_message>
Some minor changes to improve the look the feel
</commit_message>
<xml_diff>
--- a/ASE Assignment1 Report.docx
+++ b/ASE Assignment1 Report.docx
@@ -168,10 +168,8 @@
         <w:t xml:space="preserve"> ink to my project: </w:t>
       </w:r>
       <w:r>
-        <w:t>http://jsfiddle.net/arf62/PrQAb/21/</w:t>
-      </w:r>
-      <w:bookmarkStart w:id="0" w:name="_GoBack"/>
-      <w:bookmarkEnd w:id="0"/>
+        <w:t>http://jsfiddle.net/arf62/PrQAb/25/</w:t>
+      </w:r>
     </w:p>
     <w:p>
       <w:pPr>
@@ -627,6 +625,57 @@
             </a:graphic>
           </wp:inline>
         </w:drawing>
+      </w:r>
+    </w:p>
+    <w:p/>
+    <w:p>
+      <w:r>
+        <w:t>R</w:t>
+      </w:r>
+      <w:r>
+        <w:t>eferences:</w:t>
+      </w:r>
+    </w:p>
+    <w:p>
+      <w:r>
+        <w:t>Wikipedia</w:t>
+      </w:r>
+      <w:r>
+        <w:t xml:space="preserve"> </w:t>
+      </w:r>
+    </w:p>
+    <w:p>
+      <w:r>
+        <w:t>w3schools</w:t>
+      </w:r>
+    </w:p>
+    <w:p>
+      <w:r>
+        <w:t>jquerymobile.com</w:t>
+      </w:r>
+    </w:p>
+    <w:p>
+      <w:proofErr w:type="spellStart"/>
+      <w:proofErr w:type="gramStart"/>
+      <w:r>
+        <w:t>cod</w:t>
+      </w:r>
+      <w:bookmarkStart w:id="0" w:name="_GoBack"/>
+      <w:bookmarkEnd w:id="0"/>
+      <w:r>
+        <w:t>iqa</w:t>
+      </w:r>
+      <w:proofErr w:type="spellEnd"/>
+      <w:proofErr w:type="gramEnd"/>
+    </w:p>
+    <w:p>
+      <w:proofErr w:type="gramStart"/>
+      <w:r>
+        <w:t>google</w:t>
+      </w:r>
+      <w:proofErr w:type="gramEnd"/>
+      <w:r>
+        <w:t xml:space="preserve"> images</w:t>
       </w:r>
     </w:p>
     <w:sectPr>

</xml_diff>